<commit_message>
Updated TweetSpeak. Initial Parser tests. Added test programs in resources.
</commit_message>
<xml_diff>
--- a/bin/tweetspeak/resources/CFG.docx
+++ b/bin/tweetspeak/resources/CFG.docx
@@ -2324,7 +2324,46 @@
           <w:sz w:val="20"/>
           <w:szCs w:val="20"/>
         </w:rPr>
-        <w:t>| PROC_CALL ID LEFT_PAREN CALL_PARAM RIGHT_PAREN</w:t>
+        <w:t xml:space="preserve">| PROC_CALL ID LEFT_PAREN </w:t>
+      </w:r>
+      <w:r>
+        <w:rPr>
+          <w:rFonts w:ascii="Lucida Console" w:hAnsi="Lucida Console"/>
+          <w:b/>
+          <w:color w:val="FF0000"/>
+          <w:sz w:val="20"/>
+          <w:szCs w:val="20"/>
+        </w:rPr>
+        <w:t>&lt;</w:t>
+      </w:r>
+      <w:r>
+        <w:rPr>
+          <w:rFonts w:ascii="Lucida Console" w:hAnsi="Lucida Console"/>
+          <w:b/>
+          <w:color w:val="FF0000"/>
+          <w:sz w:val="20"/>
+          <w:szCs w:val="20"/>
+        </w:rPr>
+        <w:t>CALL_PARAM</w:t>
+      </w:r>
+      <w:r>
+        <w:rPr>
+          <w:rFonts w:ascii="Lucida Console" w:hAnsi="Lucida Console"/>
+          <w:b/>
+          <w:color w:val="FF0000"/>
+          <w:sz w:val="20"/>
+          <w:szCs w:val="20"/>
+        </w:rPr>
+        <w:t>&gt;</w:t>
+      </w:r>
+      <w:r>
+        <w:rPr>
+          <w:rFonts w:ascii="Lucida Console" w:hAnsi="Lucida Console"/>
+          <w:color w:val="000000"/>
+          <w:sz w:val="20"/>
+          <w:szCs w:val="20"/>
+        </w:rPr>
+        <w:t xml:space="preserve"> RIGHT_PAREN</w:t>
       </w:r>
     </w:p>
     <w:p>

</xml_diff>